<commit_message>
Minor updates to language in the user gathering and fixed typo in COV/COA checklist.
</commit_message>
<xml_diff>
--- a/docassemble/USCISApplications/data/templates/COA_COV_checklist.docx
+++ b/docassemble/USCISApplications/data/templates/COA_COV_checklist.docx
@@ -16,8 +16,6 @@
         </w:rPr>
         <w:t>Check list for COA.COV</w:t>
       </w:r>
-      <w:bookmarkStart w:id="0" w:name="_GoBack"/>
-      <w:bookmarkEnd w:id="0"/>
     </w:p>
     <w:p>
       <w:pPr>
@@ -185,7 +183,33 @@
           <w:sz w:val="22"/>
           <w:szCs w:val="22"/>
         </w:rPr>
-        <w:t xml:space="preserve">R-16) (have attorneys </w:t>
+        <w:t>R-</w:t>
+      </w:r>
+      <w:r>
+        <w:rPr>
+          <w:color w:val="000000"/>
+          <w:sz w:val="22"/>
+          <w:szCs w:val="22"/>
+        </w:rPr>
+        <w:t>6</w:t>
+      </w:r>
+      <w:r>
+        <w:rPr>
+          <w:color w:val="000000"/>
+          <w:sz w:val="22"/>
+          <w:szCs w:val="22"/>
+        </w:rPr>
+        <w:t>1</w:t>
+      </w:r>
+      <w:bookmarkStart w:id="0" w:name="_GoBack"/>
+      <w:bookmarkEnd w:id="0"/>
+      <w:r>
+        <w:rPr>
+          <w:color w:val="000000"/>
+          <w:sz w:val="22"/>
+          <w:szCs w:val="22"/>
+        </w:rPr>
+        <w:t xml:space="preserve">) (have attorneys </w:t>
       </w:r>
       <w:r>
         <w:rPr>
@@ -239,15 +263,7 @@
           <w:sz w:val="22"/>
           <w:szCs w:val="22"/>
         </w:rPr>
-        <w:t>Complete info and</w:t>
-      </w:r>
-      <w:r>
-        <w:rPr>
-          <w:color w:val="000000"/>
-          <w:sz w:val="22"/>
-          <w:szCs w:val="22"/>
-        </w:rPr>
-        <w:t xml:space="preserve"> check “Motion”</w:t>
+        <w:t>Complete info and check “Motion”</w:t>
       </w:r>
     </w:p>
     <w:p>
@@ -659,15 +675,7 @@
           <w:sz w:val="22"/>
           <w:szCs w:val="22"/>
         </w:rPr>
-        <w:t>Add names of client under “In the Matters o</w:t>
-      </w:r>
-      <w:r>
-        <w:rPr>
-          <w:color w:val="000000"/>
-          <w:sz w:val="22"/>
-          <w:szCs w:val="22"/>
-        </w:rPr>
-        <w:t xml:space="preserve">f” </w:t>
+        <w:t xml:space="preserve">Add names of client under “In the Matters of” </w:t>
       </w:r>
       <w:r>
         <w:rPr>
@@ -856,14 +864,7 @@
           <w:sz w:val="22"/>
           <w:szCs w:val="22"/>
         </w:rPr>
-        <w:t>Children 14 and older should sign their own forms and documents. For children under 14, a parent or guardian should sign on their beh</w:t>
-      </w:r>
-      <w:r>
-        <w:rPr>
-          <w:sz w:val="22"/>
-          <w:szCs w:val="22"/>
-        </w:rPr>
-        <w:t xml:space="preserve">alf. </w:t>
+        <w:t xml:space="preserve">Children 14 and older should sign their own forms and documents. For children under 14, a parent or guardian should sign on their behalf. </w:t>
       </w:r>
     </w:p>
     <w:p>

</xml_diff>